<commit_message>
se agregó estructura de control de versión y se modificó documentos
</commit_message>
<xml_diff>
--- a/Entregables/. Introducción, Justificación, Objetivo general, Alcance/APPMO-SP_CIP_v1.0.docx
+++ b/Entregables/. Introducción, Justificación, Objetivo general, Alcance/APPMO-SP_CIP_v1.0.docx
@@ -2,11 +2,19 @@
 <file path=word/document.xml><?xml version="1.0" encoding="utf-8"?>
 <w:document xmlns:wpc="http://schemas.microsoft.com/office/word/2010/wordprocessingCanvas" xmlns:cx="http://schemas.microsoft.com/office/drawing/2014/chartex" xmlns:mc="http://schemas.openxmlformats.org/markup-compatibility/2006" xmlns:o="urn:schemas-microsoft-com:office:office" xmlns:r="http://schemas.openxmlformats.org/officeDocument/2006/relationships" xmlns:m="http://schemas.openxmlformats.org/officeDocument/2006/math" xmlns:v="urn:schemas-microsoft-com:vml" xmlns:wp14="http://schemas.microsoft.com/office/word/2010/wordprocessingDrawing" xmlns:wp="http://schemas.openxmlformats.org/drawingml/2006/wordprocessingDrawing" xmlns:w10="urn:schemas-microsoft-com:office:word" xmlns:w="http://schemas.openxmlformats.org/wordprocessingml/2006/main" xmlns:w14="http://schemas.microsoft.com/office/word/2010/wordml" xmlns:w15="http://schemas.microsoft.com/office/word/2012/wordml" xmlns:w16se="http://schemas.microsoft.com/office/word/2015/wordml/symex" xmlns:wpg="http://schemas.microsoft.com/office/word/2010/wordprocessingGroup" xmlns:wpi="http://schemas.microsoft.com/office/word/2010/wordprocessingInk" xmlns:wne="http://schemas.microsoft.com/office/word/2006/wordml" xmlns:wps="http://schemas.microsoft.com/office/word/2010/wordprocessingShape" mc:Ignorable="w14 w15 w16se wp14">
   <w:body>
+    <w:p>
+      <w:pPr>
+        <w:rPr>
+          <w:rFonts w:cs="Arial"/>
+          <w:szCs w:val="24"/>
+        </w:rPr>
+      </w:pPr>
+    </w:p>
     <w:tbl>
       <w:tblPr>
         <w:tblStyle w:val="Tabladecuadrcula4-nfasis2"/>
-        <w:tblpPr w:leftFromText="141" w:rightFromText="141" w:vertAnchor="page" w:horzAnchor="margin" w:tblpXSpec="center" w:tblpY="1966"/>
-        <w:tblW w:w="9272" w:type="dxa"/>
+        <w:tblpPr w:leftFromText="141" w:rightFromText="141" w:vertAnchor="page" w:horzAnchor="margin" w:tblpXSpec="center" w:tblpY="2137"/>
+        <w:tblW w:w="11146" w:type="dxa"/>
         <w:tblBorders>
           <w:top w:val="single" w:sz="4" w:space="0" w:color="auto"/>
           <w:left w:val="single" w:sz="4" w:space="0" w:color="auto"/>
@@ -18,23 +26,23 @@
         <w:tblLook w:val="04A0" w:firstRow="1" w:lastRow="0" w:firstColumn="1" w:lastColumn="0" w:noHBand="0" w:noVBand="1"/>
       </w:tblPr>
       <w:tblGrid>
-        <w:gridCol w:w="1188"/>
-        <w:gridCol w:w="1289"/>
-        <w:gridCol w:w="1624"/>
-        <w:gridCol w:w="1737"/>
-        <w:gridCol w:w="1463"/>
-        <w:gridCol w:w="1971"/>
+        <w:gridCol w:w="1221"/>
+        <w:gridCol w:w="1707"/>
+        <w:gridCol w:w="1894"/>
+        <w:gridCol w:w="1894"/>
+        <w:gridCol w:w="2217"/>
+        <w:gridCol w:w="2213"/>
       </w:tblGrid>
       <w:tr>
         <w:trPr>
           <w:cnfStyle w:val="100000000000" w:firstRow="1" w:lastRow="0" w:firstColumn="0" w:lastColumn="0" w:oddVBand="0" w:evenVBand="0" w:oddHBand="0" w:evenHBand="0" w:firstRowFirstColumn="0" w:firstRowLastColumn="0" w:lastRowFirstColumn="0" w:lastRowLastColumn="0"/>
-          <w:trHeight w:val="335"/>
+          <w:trHeight w:val="290"/>
         </w:trPr>
         <w:tc>
           <w:tcPr>
             <w:cnfStyle w:val="001000000000" w:firstRow="0" w:lastRow="0" w:firstColumn="1" w:lastColumn="0" w:oddVBand="0" w:evenVBand="0" w:oddHBand="0" w:evenHBand="0" w:firstRowFirstColumn="0" w:firstRowLastColumn="0" w:lastRowFirstColumn="0" w:lastRowLastColumn="0"/>
-            <w:tcW w:w="9272" w:type="dxa"/>
-            <w:gridSpan w:val="6"/>
+            <w:tcW w:w="8933" w:type="dxa"/>
+            <w:gridSpan w:val="5"/>
             <w:tcBorders>
               <w:top w:val="none" w:sz="0" w:space="0" w:color="auto"/>
               <w:left w:val="none" w:sz="0" w:space="0" w:color="auto"/>
@@ -47,11 +55,13 @@
           </w:tcPr>
           <w:p>
             <w:pPr>
+              <w:tabs>
+                <w:tab w:val="left" w:pos="2235"/>
+                <w:tab w:val="center" w:pos="4895"/>
+              </w:tabs>
               <w:jc w:val="center"/>
               <w:rPr>
                 <w:rFonts w:eastAsia="Times New Roman" w:cs="Arial"/>
-                <w:b w:val="0"/>
-                <w:bCs w:val="0"/>
                 <w:szCs w:val="24"/>
                 <w:lang w:eastAsia="es-MX"/>
               </w:rPr>
@@ -66,16 +76,45 @@
             </w:r>
           </w:p>
         </w:tc>
+        <w:tc>
+          <w:tcPr>
+            <w:tcW w:w="2213" w:type="dxa"/>
+            <w:tcBorders>
+              <w:top w:val="none" w:sz="0" w:space="0" w:color="auto"/>
+              <w:left w:val="none" w:sz="0" w:space="0" w:color="auto"/>
+              <w:bottom w:val="none" w:sz="0" w:space="0" w:color="auto"/>
+              <w:right w:val="none" w:sz="0" w:space="0" w:color="auto"/>
+            </w:tcBorders>
+            <w:shd w:val="clear" w:color="auto" w:fill="F4B083" w:themeFill="accent2" w:themeFillTint="99"/>
+          </w:tcPr>
+          <w:p>
+            <w:pPr>
+              <w:tabs>
+                <w:tab w:val="left" w:pos="2235"/>
+                <w:tab w:val="center" w:pos="4895"/>
+              </w:tabs>
+              <w:ind w:left="708"/>
+              <w:jc w:val="center"/>
+              <w:cnfStyle w:val="100000000000" w:firstRow="1" w:lastRow="0" w:firstColumn="0" w:lastColumn="0" w:oddVBand="0" w:evenVBand="0" w:oddHBand="0" w:evenHBand="0" w:firstRowFirstColumn="0" w:firstRowLastColumn="0" w:lastRowFirstColumn="0" w:lastRowLastColumn="0"/>
+              <w:rPr>
+                <w:rFonts w:eastAsia="Times New Roman" w:cs="Arial"/>
+                <w:bCs w:val="0"/>
+                <w:szCs w:val="24"/>
+                <w:lang w:eastAsia="es-MX"/>
+              </w:rPr>
+            </w:pPr>
+          </w:p>
+        </w:tc>
       </w:tr>
       <w:tr>
         <w:trPr>
           <w:cnfStyle w:val="000000100000" w:firstRow="0" w:lastRow="0" w:firstColumn="0" w:lastColumn="0" w:oddVBand="0" w:evenVBand="0" w:oddHBand="1" w:evenHBand="0" w:firstRowFirstColumn="0" w:firstRowLastColumn="0" w:lastRowFirstColumn="0" w:lastRowLastColumn="0"/>
-          <w:trHeight w:val="318"/>
+          <w:trHeight w:val="275"/>
         </w:trPr>
         <w:tc>
           <w:tcPr>
             <w:cnfStyle w:val="001000000000" w:firstRow="0" w:lastRow="0" w:firstColumn="1" w:lastColumn="0" w:oddVBand="0" w:evenVBand="0" w:oddHBand="0" w:evenHBand="0" w:firstRowFirstColumn="0" w:firstRowLastColumn="0" w:lastRowFirstColumn="0" w:lastRowLastColumn="0"/>
-            <w:tcW w:w="1188" w:type="dxa"/>
+            <w:tcW w:w="1221" w:type="dxa"/>
             <w:noWrap/>
             <w:hideMark/>
           </w:tcPr>
@@ -86,6 +125,7 @@
                 <w:rFonts w:eastAsia="Times New Roman" w:cs="Arial"/>
                 <w:b w:val="0"/>
                 <w:bCs w:val="0"/>
+                <w:color w:val="000000"/>
                 <w:szCs w:val="24"/>
                 <w:lang w:eastAsia="es-MX"/>
               </w:rPr>
@@ -93,6 +133,7 @@
             <w:r>
               <w:rPr>
                 <w:rFonts w:eastAsia="Times New Roman" w:cs="Arial"/>
+                <w:color w:val="000000"/>
                 <w:szCs w:val="24"/>
                 <w:lang w:eastAsia="es-MX"/>
               </w:rPr>
@@ -102,7 +143,7 @@
         </w:tc>
         <w:tc>
           <w:tcPr>
-            <w:tcW w:w="1289" w:type="dxa"/>
+            <w:tcW w:w="1707" w:type="dxa"/>
             <w:noWrap/>
             <w:hideMark/>
           </w:tcPr>
@@ -114,6 +155,7 @@
                 <w:rFonts w:eastAsia="Times New Roman" w:cs="Arial"/>
                 <w:b/>
                 <w:bCs/>
+                <w:color w:val="000000"/>
                 <w:szCs w:val="24"/>
                 <w:lang w:eastAsia="es-MX"/>
               </w:rPr>
@@ -123,6 +165,7 @@
                 <w:rFonts w:eastAsia="Times New Roman" w:cs="Arial"/>
                 <w:b/>
                 <w:bCs/>
+                <w:color w:val="000000"/>
                 <w:szCs w:val="24"/>
                 <w:lang w:eastAsia="es-MX"/>
               </w:rPr>
@@ -132,7 +175,7 @@
         </w:tc>
         <w:tc>
           <w:tcPr>
-            <w:tcW w:w="1624" w:type="dxa"/>
+            <w:tcW w:w="1894" w:type="dxa"/>
             <w:noWrap/>
             <w:hideMark/>
           </w:tcPr>
@@ -144,6 +187,7 @@
                 <w:rFonts w:eastAsia="Times New Roman" w:cs="Arial"/>
                 <w:b/>
                 <w:bCs/>
+                <w:color w:val="000000"/>
                 <w:szCs w:val="24"/>
                 <w:lang w:eastAsia="es-MX"/>
               </w:rPr>
@@ -153,6 +197,7 @@
                 <w:rFonts w:eastAsia="Times New Roman" w:cs="Arial"/>
                 <w:b/>
                 <w:bCs/>
+                <w:color w:val="000000"/>
                 <w:szCs w:val="24"/>
                 <w:lang w:eastAsia="es-MX"/>
               </w:rPr>
@@ -162,7 +207,7 @@
         </w:tc>
         <w:tc>
           <w:tcPr>
-            <w:tcW w:w="1737" w:type="dxa"/>
+            <w:tcW w:w="1894" w:type="dxa"/>
             <w:noWrap/>
             <w:hideMark/>
           </w:tcPr>
@@ -174,6 +219,7 @@
                 <w:rFonts w:eastAsia="Times New Roman" w:cs="Arial"/>
                 <w:b/>
                 <w:bCs/>
+                <w:color w:val="000000"/>
                 <w:szCs w:val="24"/>
                 <w:lang w:eastAsia="es-MX"/>
               </w:rPr>
@@ -183,6 +229,7 @@
                 <w:rFonts w:eastAsia="Times New Roman" w:cs="Arial"/>
                 <w:b/>
                 <w:bCs/>
+                <w:color w:val="000000"/>
                 <w:szCs w:val="24"/>
                 <w:lang w:eastAsia="es-MX"/>
               </w:rPr>
@@ -192,7 +239,7 @@
         </w:tc>
         <w:tc>
           <w:tcPr>
-            <w:tcW w:w="1463" w:type="dxa"/>
+            <w:tcW w:w="2217" w:type="dxa"/>
             <w:noWrap/>
             <w:hideMark/>
           </w:tcPr>
@@ -204,6 +251,7 @@
                 <w:rFonts w:eastAsia="Times New Roman" w:cs="Arial"/>
                 <w:b/>
                 <w:bCs/>
+                <w:color w:val="000000"/>
                 <w:szCs w:val="24"/>
                 <w:lang w:eastAsia="es-MX"/>
               </w:rPr>
@@ -213,6 +261,7 @@
                 <w:rFonts w:eastAsia="Times New Roman" w:cs="Arial"/>
                 <w:b/>
                 <w:bCs/>
+                <w:color w:val="000000"/>
                 <w:szCs w:val="24"/>
                 <w:lang w:eastAsia="es-MX"/>
               </w:rPr>
@@ -222,7 +271,7 @@
         </w:tc>
         <w:tc>
           <w:tcPr>
-            <w:tcW w:w="1971" w:type="dxa"/>
+            <w:tcW w:w="2213" w:type="dxa"/>
             <w:noWrap/>
             <w:hideMark/>
           </w:tcPr>
@@ -234,6 +283,7 @@
                 <w:rFonts w:eastAsia="Times New Roman" w:cs="Arial"/>
                 <w:b/>
                 <w:bCs/>
+                <w:color w:val="000000"/>
                 <w:szCs w:val="24"/>
                 <w:lang w:eastAsia="es-MX"/>
               </w:rPr>
@@ -243,6 +293,7 @@
                 <w:rFonts w:eastAsia="Times New Roman" w:cs="Arial"/>
                 <w:b/>
                 <w:bCs/>
+                <w:color w:val="000000"/>
                 <w:szCs w:val="24"/>
                 <w:lang w:eastAsia="es-MX"/>
               </w:rPr>
@@ -253,12 +304,12 @@
       </w:tr>
       <w:tr>
         <w:trPr>
-          <w:trHeight w:val="318"/>
+          <w:trHeight w:val="275"/>
         </w:trPr>
         <w:tc>
           <w:tcPr>
             <w:cnfStyle w:val="001000000000" w:firstRow="0" w:lastRow="0" w:firstColumn="1" w:lastColumn="0" w:oddVBand="0" w:evenVBand="0" w:oddHBand="0" w:evenHBand="0" w:firstRowFirstColumn="0" w:firstRowLastColumn="0" w:lastRowFirstColumn="0" w:lastRowLastColumn="0"/>
-            <w:tcW w:w="1188" w:type="dxa"/>
+            <w:tcW w:w="1221" w:type="dxa"/>
             <w:noWrap/>
           </w:tcPr>
           <w:p>
@@ -266,24 +317,27 @@
               <w:jc w:val="center"/>
               <w:rPr>
                 <w:rFonts w:eastAsia="Times New Roman" w:cs="Arial"/>
+                <w:color w:val="000000"/>
                 <w:szCs w:val="24"/>
-                <w:u w:val="single"/>
                 <w:lang w:eastAsia="es-MX"/>
               </w:rPr>
             </w:pPr>
             <w:r>
               <w:rPr>
                 <w:rFonts w:eastAsia="Times New Roman" w:cs="Arial"/>
+                <w:color w:val="000000"/>
                 <w:szCs w:val="24"/>
                 <w:lang w:eastAsia="es-MX"/>
               </w:rPr>
-              <w:t>1.1</w:t>
+              <w:t>1.0</w:t>
             </w:r>
+            <w:bookmarkStart w:id="0" w:name="_GoBack"/>
+            <w:bookmarkEnd w:id="0"/>
           </w:p>
         </w:tc>
         <w:tc>
           <w:tcPr>
-            <w:tcW w:w="1289" w:type="dxa"/>
+            <w:tcW w:w="1707" w:type="dxa"/>
             <w:noWrap/>
           </w:tcPr>
           <w:p>
@@ -292,6 +346,7 @@
               <w:cnfStyle w:val="000000000000" w:firstRow="0" w:lastRow="0" w:firstColumn="0" w:lastColumn="0" w:oddVBand="0" w:evenVBand="0" w:oddHBand="0" w:evenHBand="0" w:firstRowFirstColumn="0" w:firstRowLastColumn="0" w:lastRowFirstColumn="0" w:lastRowLastColumn="0"/>
               <w:rPr>
                 <w:rFonts w:eastAsia="Times New Roman" w:cs="Arial"/>
+                <w:color w:val="000000"/>
                 <w:szCs w:val="24"/>
                 <w:lang w:eastAsia="es-MX"/>
               </w:rPr>
@@ -299,6 +354,7 @@
             <w:r>
               <w:rPr>
                 <w:rFonts w:eastAsia="Times New Roman" w:cs="Arial"/>
+                <w:color w:val="000000"/>
                 <w:szCs w:val="24"/>
                 <w:lang w:eastAsia="es-MX"/>
               </w:rPr>
@@ -308,7 +364,7 @@
         </w:tc>
         <w:tc>
           <w:tcPr>
-            <w:tcW w:w="1624" w:type="dxa"/>
+            <w:tcW w:w="1894" w:type="dxa"/>
             <w:noWrap/>
           </w:tcPr>
           <w:p>
@@ -317,6 +373,7 @@
               <w:cnfStyle w:val="000000000000" w:firstRow="0" w:lastRow="0" w:firstColumn="0" w:lastColumn="0" w:oddVBand="0" w:evenVBand="0" w:oddHBand="0" w:evenHBand="0" w:firstRowFirstColumn="0" w:firstRowLastColumn="0" w:lastRowFirstColumn="0" w:lastRowLastColumn="0"/>
               <w:rPr>
                 <w:rFonts w:eastAsia="Times New Roman" w:cs="Arial"/>
+                <w:color w:val="000000"/>
                 <w:szCs w:val="24"/>
                 <w:lang w:eastAsia="es-MX"/>
               </w:rPr>
@@ -324,16 +381,17 @@
             <w:r>
               <w:rPr>
                 <w:rFonts w:eastAsia="Times New Roman" w:cs="Arial"/>
+                <w:color w:val="000000"/>
                 <w:szCs w:val="24"/>
                 <w:lang w:eastAsia="es-MX"/>
               </w:rPr>
-              <w:t>CJTD</w:t>
+              <w:t>FJHH</w:t>
             </w:r>
           </w:p>
         </w:tc>
         <w:tc>
           <w:tcPr>
-            <w:tcW w:w="1737" w:type="dxa"/>
+            <w:tcW w:w="1894" w:type="dxa"/>
             <w:noWrap/>
           </w:tcPr>
           <w:p>
@@ -342,6 +400,7 @@
               <w:cnfStyle w:val="000000000000" w:firstRow="0" w:lastRow="0" w:firstColumn="0" w:lastColumn="0" w:oddVBand="0" w:evenVBand="0" w:oddHBand="0" w:evenHBand="0" w:firstRowFirstColumn="0" w:firstRowLastColumn="0" w:lastRowFirstColumn="0" w:lastRowLastColumn="0"/>
               <w:rPr>
                 <w:rFonts w:eastAsia="Times New Roman" w:cs="Arial"/>
+                <w:color w:val="000000"/>
                 <w:szCs w:val="24"/>
                 <w:lang w:eastAsia="es-MX"/>
               </w:rPr>
@@ -349,16 +408,72 @@
             <w:r>
               <w:rPr>
                 <w:rFonts w:eastAsia="Times New Roman" w:cs="Arial"/>
+                <w:color w:val="000000"/>
                 <w:szCs w:val="24"/>
                 <w:lang w:eastAsia="es-MX"/>
               </w:rPr>
-              <w:t>CJTD</w:t>
+              <w:t>FJHH</w:t>
             </w:r>
           </w:p>
         </w:tc>
         <w:tc>
           <w:tcPr>
-            <w:tcW w:w="1463" w:type="dxa"/>
+            <w:tcW w:w="2217" w:type="dxa"/>
+            <w:noWrap/>
+          </w:tcPr>
+          <w:p>
+            <w:pPr>
+              <w:ind w:left="708" w:hanging="708"/>
+              <w:jc w:val="center"/>
+              <w:cnfStyle w:val="000000000000" w:firstRow="0" w:lastRow="0" w:firstColumn="0" w:lastColumn="0" w:oddVBand="0" w:evenVBand="0" w:oddHBand="0" w:evenHBand="0" w:firstRowFirstColumn="0" w:firstRowLastColumn="0" w:lastRowFirstColumn="0" w:lastRowLastColumn="0"/>
+              <w:rPr>
+                <w:rFonts w:eastAsia="Times New Roman" w:cs="Arial"/>
+                <w:color w:val="000000"/>
+                <w:szCs w:val="24"/>
+                <w:lang w:eastAsia="es-MX"/>
+              </w:rPr>
+            </w:pPr>
+            <w:r>
+              <w:rPr>
+                <w:rFonts w:eastAsia="Times New Roman" w:cs="Arial"/>
+                <w:color w:val="000000"/>
+                <w:szCs w:val="24"/>
+                <w:lang w:eastAsia="es-MX"/>
+              </w:rPr>
+              <w:t>01</w:t>
+            </w:r>
+            <w:r>
+              <w:rPr>
+                <w:rFonts w:eastAsia="Times New Roman" w:cs="Arial"/>
+                <w:color w:val="000000"/>
+                <w:szCs w:val="24"/>
+                <w:lang w:eastAsia="es-MX"/>
+              </w:rPr>
+              <w:t>/</w:t>
+            </w:r>
+            <w:r>
+              <w:rPr>
+                <w:rFonts w:eastAsia="Times New Roman" w:cs="Arial"/>
+                <w:color w:val="000000"/>
+                <w:szCs w:val="24"/>
+                <w:lang w:eastAsia="es-MX"/>
+              </w:rPr>
+              <w:t>Enero</w:t>
+            </w:r>
+            <w:r>
+              <w:rPr>
+                <w:rFonts w:eastAsia="Times New Roman" w:cs="Arial"/>
+                <w:color w:val="000000"/>
+                <w:szCs w:val="24"/>
+                <w:lang w:eastAsia="es-MX"/>
+              </w:rPr>
+              <w:t>/2019</w:t>
+            </w:r>
+          </w:p>
+        </w:tc>
+        <w:tc>
+          <w:tcPr>
+            <w:tcW w:w="2213" w:type="dxa"/>
             <w:noWrap/>
           </w:tcPr>
           <w:p>
@@ -367,6 +482,7 @@
               <w:cnfStyle w:val="000000000000" w:firstRow="0" w:lastRow="0" w:firstColumn="0" w:lastColumn="0" w:oddVBand="0" w:evenVBand="0" w:oddHBand="0" w:evenHBand="0" w:firstRowFirstColumn="0" w:firstRowLastColumn="0" w:lastRowFirstColumn="0" w:lastRowLastColumn="0"/>
               <w:rPr>
                 <w:rFonts w:eastAsia="Times New Roman" w:cs="Arial"/>
+                <w:color w:val="000000"/>
                 <w:szCs w:val="24"/>
                 <w:lang w:eastAsia="es-MX"/>
               </w:rPr>
@@ -374,486 +490,631 @@
             <w:r>
               <w:rPr>
                 <w:rFonts w:eastAsia="Times New Roman" w:cs="Arial"/>
+                <w:color w:val="000000"/>
                 <w:szCs w:val="24"/>
                 <w:lang w:eastAsia="es-MX"/>
               </w:rPr>
-              <w:t>23/05/2019</w:t>
+              <w:t>Original</w:t>
+            </w:r>
+          </w:p>
+        </w:tc>
+      </w:tr>
+    </w:tbl>
+    <w:p>
+      <w:pPr>
+        <w:spacing w:after="0"/>
+        <w:rPr>
+          <w:rFonts w:cs="Arial"/>
+          <w:i/>
+          <w:szCs w:val="24"/>
+        </w:rPr>
+      </w:pPr>
+    </w:p>
+    <w:p/>
+    <w:p>
+      <w:pPr>
+        <w:jc w:val="center"/>
+        <w:rPr>
+          <w:b/>
+          <w:sz w:val="28"/>
+        </w:rPr>
+      </w:pPr>
+      <w:r>
+        <w:rPr>
+          <w:b/>
+          <w:sz w:val="28"/>
+        </w:rPr>
+        <w:t>COMPONENTES DE INICIO DE PROYECTO</w:t>
+      </w:r>
+    </w:p>
+    <w:tbl>
+      <w:tblPr>
+        <w:tblStyle w:val="Tabladecuadrcula4-nfasis2"/>
+        <w:tblpPr w:leftFromText="141" w:rightFromText="141" w:vertAnchor="text" w:horzAnchor="margin" w:tblpX="-1139" w:tblpY="143"/>
+        <w:tblW w:w="11194" w:type="dxa"/>
+        <w:tblBorders>
+          <w:top w:val="single" w:sz="4" w:space="0" w:color="auto"/>
+          <w:left w:val="single" w:sz="4" w:space="0" w:color="auto"/>
+          <w:bottom w:val="single" w:sz="4" w:space="0" w:color="auto"/>
+          <w:right w:val="single" w:sz="4" w:space="0" w:color="auto"/>
+          <w:insideH w:val="single" w:sz="4" w:space="0" w:color="auto"/>
+          <w:insideV w:val="single" w:sz="4" w:space="0" w:color="auto"/>
+        </w:tblBorders>
+        <w:tblLook w:val="06A0" w:firstRow="1" w:lastRow="0" w:firstColumn="1" w:lastColumn="0" w:noHBand="1" w:noVBand="1"/>
+      </w:tblPr>
+      <w:tblGrid>
+        <w:gridCol w:w="5690"/>
+        <w:gridCol w:w="5504"/>
+      </w:tblGrid>
+      <w:tr>
+        <w:trPr>
+          <w:cnfStyle w:val="100000000000" w:firstRow="1" w:lastRow="0" w:firstColumn="0" w:lastColumn="0" w:oddVBand="0" w:evenVBand="0" w:oddHBand="0" w:evenHBand="0" w:firstRowFirstColumn="0" w:firstRowLastColumn="0" w:lastRowFirstColumn="0" w:lastRowLastColumn="0"/>
+          <w:trHeight w:val="416"/>
+        </w:trPr>
+        <w:tc>
+          <w:tcPr>
+            <w:cnfStyle w:val="001000000000" w:firstRow="0" w:lastRow="0" w:firstColumn="1" w:lastColumn="0" w:oddVBand="0" w:evenVBand="0" w:oddHBand="0" w:evenHBand="0" w:firstRowFirstColumn="0" w:firstRowLastColumn="0" w:lastRowFirstColumn="0" w:lastRowLastColumn="0"/>
+            <w:tcW w:w="5690" w:type="dxa"/>
+            <w:tcBorders>
+              <w:top w:val="none" w:sz="0" w:space="0" w:color="auto"/>
+              <w:left w:val="none" w:sz="0" w:space="0" w:color="auto"/>
+              <w:bottom w:val="none" w:sz="0" w:space="0" w:color="auto"/>
+              <w:right w:val="none" w:sz="0" w:space="0" w:color="auto"/>
+            </w:tcBorders>
+            <w:shd w:val="clear" w:color="auto" w:fill="F4B083" w:themeFill="accent2" w:themeFillTint="99"/>
+          </w:tcPr>
+          <w:p>
+            <w:pPr>
+              <w:jc w:val="center"/>
+              <w:rPr>
+                <w:rFonts w:cs="Arial"/>
+                <w:b w:val="0"/>
+                <w:bCs w:val="0"/>
+                <w:szCs w:val="24"/>
+                <w:lang w:val="es-ES_tradnl"/>
+              </w:rPr>
+            </w:pPr>
+            <w:r>
+              <w:rPr>
+                <w:rFonts w:cs="Arial"/>
+                <w:szCs w:val="24"/>
+                <w:lang w:val="es-ES_tradnl"/>
+              </w:rPr>
+              <w:t>NOMBRE DEL PROYECTO</w:t>
             </w:r>
           </w:p>
         </w:tc>
         <w:tc>
           <w:tcPr>
-            <w:tcW w:w="1971" w:type="dxa"/>
-            <w:noWrap/>
+            <w:tcW w:w="5504" w:type="dxa"/>
+            <w:tcBorders>
+              <w:top w:val="none" w:sz="0" w:space="0" w:color="auto"/>
+              <w:left w:val="none" w:sz="0" w:space="0" w:color="auto"/>
+              <w:bottom w:val="none" w:sz="0" w:space="0" w:color="auto"/>
+              <w:right w:val="none" w:sz="0" w:space="0" w:color="auto"/>
+            </w:tcBorders>
+            <w:shd w:val="clear" w:color="auto" w:fill="F4B083" w:themeFill="accent2" w:themeFillTint="99"/>
+          </w:tcPr>
+          <w:p>
+            <w:pPr>
+              <w:jc w:val="center"/>
+              <w:cnfStyle w:val="100000000000" w:firstRow="1" w:lastRow="0" w:firstColumn="0" w:lastColumn="0" w:oddVBand="0" w:evenVBand="0" w:oddHBand="0" w:evenHBand="0" w:firstRowFirstColumn="0" w:firstRowLastColumn="0" w:lastRowFirstColumn="0" w:lastRowLastColumn="0"/>
+              <w:rPr>
+                <w:rFonts w:cs="Arial"/>
+                <w:b w:val="0"/>
+                <w:bCs w:val="0"/>
+                <w:szCs w:val="24"/>
+                <w:lang w:val="es-ES_tradnl"/>
+              </w:rPr>
+            </w:pPr>
+            <w:r>
+              <w:rPr>
+                <w:rFonts w:cs="Arial"/>
+                <w:szCs w:val="24"/>
+                <w:lang w:val="es-ES_tradnl"/>
+              </w:rPr>
+              <w:t>SIGLAS DEL PROYECTO</w:t>
+            </w:r>
+          </w:p>
+        </w:tc>
+      </w:tr>
+      <w:tr>
+        <w:trPr>
+          <w:trHeight w:val="443"/>
+        </w:trPr>
+        <w:tc>
+          <w:tcPr>
+            <w:cnfStyle w:val="001000000000" w:firstRow="0" w:lastRow="0" w:firstColumn="1" w:lastColumn="0" w:oddVBand="0" w:evenVBand="0" w:oddHBand="0" w:evenHBand="0" w:firstRowFirstColumn="0" w:firstRowLastColumn="0" w:lastRowFirstColumn="0" w:lastRowLastColumn="0"/>
+            <w:tcW w:w="5690" w:type="dxa"/>
+          </w:tcPr>
+          <w:p>
+            <w:pPr>
+              <w:jc w:val="center"/>
+              <w:rPr>
+                <w:rFonts w:cs="Arial"/>
+                <w:szCs w:val="24"/>
+              </w:rPr>
+            </w:pPr>
+            <w:r>
+              <w:rPr>
+                <w:rFonts w:cs="Arial"/>
+                <w:szCs w:val="24"/>
+              </w:rPr>
+              <w:t>ADMINISTRACIÓN DE LA APLICACIÓN MÓVIL DE LA PANADERÍA SAN PEDRO</w:t>
+            </w:r>
+          </w:p>
+        </w:tc>
+        <w:tc>
+          <w:tcPr>
+            <w:tcW w:w="5504" w:type="dxa"/>
           </w:tcPr>
           <w:p>
             <w:pPr>
               <w:jc w:val="center"/>
               <w:cnfStyle w:val="000000000000" w:firstRow="0" w:lastRow="0" w:firstColumn="0" w:lastColumn="0" w:oddVBand="0" w:evenVBand="0" w:oddHBand="0" w:evenHBand="0" w:firstRowFirstColumn="0" w:firstRowLastColumn="0" w:lastRowFirstColumn="0" w:lastRowLastColumn="0"/>
               <w:rPr>
-                <w:rFonts w:eastAsia="Times New Roman" w:cs="Arial"/>
+                <w:rFonts w:cs="Arial"/>
                 <w:szCs w:val="24"/>
-                <w:lang w:eastAsia="es-MX"/>
               </w:rPr>
             </w:pPr>
-            <w:bookmarkStart w:id="0" w:name="_GoBack"/>
-            <w:bookmarkEnd w:id="0"/>
             <w:r>
               <w:rPr>
-                <w:rFonts w:eastAsia="Times New Roman" w:cs="Arial"/>
+                <w:rFonts w:cs="Arial"/>
                 <w:szCs w:val="24"/>
-                <w:lang w:eastAsia="es-MX"/>
               </w:rPr>
-              <w:t xml:space="preserve">Objetivos, Alcances, Justificación </w:t>
+              <w:t>APPMO-SP</w:t>
             </w:r>
           </w:p>
         </w:tc>
       </w:tr>
     </w:tbl>
+    <w:p/>
     <w:p>
       <w:pPr>
-        <w:tabs>
-          <w:tab w:val="left" w:pos="5387"/>
-        </w:tabs>
-      </w:pPr>
+        <w:spacing w:line="259" w:lineRule="auto"/>
+        <w:jc w:val="left"/>
+      </w:pPr>
+      <w:r>
+        <w:br w:type="page"/>
+      </w:r>
+    </w:p>
+    <w:p>
+      <w:pPr>
+        <w:pStyle w:val="Ttulo1"/>
+      </w:pPr>
+      <w:r>
+        <w:lastRenderedPageBreak/>
+        <w:t>justificación</w:t>
+      </w:r>
     </w:p>
     <w:p/>
     <w:p/>
     <w:p>
       <w:pPr>
-        <w:pStyle w:val="Ttulo1"/>
-      </w:pPr>
-      <w:r>
-        <w:t>justificación</w:t>
+        <w:rPr>
+          <w:color w:val="auto"/>
+        </w:rPr>
+      </w:pPr>
+      <w:r>
+        <w:rPr>
+          <w:color w:val="auto"/>
+        </w:rPr>
+        <w:t>L</w:t>
+      </w:r>
+      <w:r>
+        <w:rPr>
+          <w:color w:val="auto"/>
+        </w:rPr>
+        <w:t xml:space="preserve">a </w:t>
+      </w:r>
+      <w:r>
+        <w:rPr>
+          <w:color w:val="auto"/>
+        </w:rPr>
+        <w:t>panadería San Pedro</w:t>
+      </w:r>
+      <w:r>
+        <w:rPr>
+          <w:color w:val="auto"/>
+        </w:rPr>
+        <w:t xml:space="preserve"> se encuentra ubicada</w:t>
+      </w:r>
+      <w:r>
+        <w:rPr>
+          <w:color w:val="auto"/>
+        </w:rPr>
+        <w:t xml:space="preserve"> en e</w:t>
+      </w:r>
+      <w:r>
+        <w:rPr>
+          <w:color w:val="auto"/>
+        </w:rPr>
+        <w:t>squina con Cal</w:t>
+      </w:r>
+      <w:r>
+        <w:rPr>
+          <w:color w:val="auto"/>
+        </w:rPr>
+        <w:t>zada S</w:t>
+      </w:r>
+      <w:r>
+        <w:rPr>
+          <w:color w:val="auto"/>
+        </w:rPr>
+        <w:t>alomón Gonzales y Pue</w:t>
+      </w:r>
+      <w:r>
+        <w:rPr>
+          <w:color w:val="auto"/>
+        </w:rPr>
+        <w:t>rto Madero en San Cristóbal de L</w:t>
+      </w:r>
+      <w:r>
+        <w:rPr>
+          <w:color w:val="auto"/>
+        </w:rPr>
+        <w:t>as Casas Chiapas</w:t>
+      </w:r>
+      <w:r>
+        <w:t>,</w:t>
+      </w:r>
+      <w:r>
+        <w:t xml:space="preserve"> e</w:t>
+      </w:r>
+      <w:r>
+        <w:t xml:space="preserve">s una empresa que ya tiene trayectoria en el mercado por la cual ha </w:t>
+      </w:r>
+      <w:r>
+        <w:t>llegado</w:t>
+      </w:r>
+      <w:r>
+        <w:t xml:space="preserve"> </w:t>
+      </w:r>
+      <w:r>
+        <w:t xml:space="preserve">a expandirse a diversos lugares de la misma ciudad y a otros municipios </w:t>
+      </w:r>
+      <w:r>
+        <w:t>a</w:t>
+      </w:r>
+      <w:r>
+        <w:t xml:space="preserve"> sus alrededores. No </w:t>
+      </w:r>
+      <w:r>
+        <w:t>obstante,</w:t>
+      </w:r>
+      <w:r>
+        <w:t xml:space="preserve"> con el tiempo no se ha podido actualizar en tecnología, por lo consiguiente lleva todo el control de departamentos</w:t>
+      </w:r>
+      <w:r>
+        <w:t>,</w:t>
+      </w:r>
+      <w:r>
+        <w:t xml:space="preserve"> inventarios, ventas, compras, suministros, registros de entrada, s</w:t>
+      </w:r>
+      <w:r>
+        <w:t>alida, rutas, en hojas de Excel. E</w:t>
+      </w:r>
+      <w:r>
+        <w:t>n la actualidad esta manera de llevar el co</w:t>
+      </w:r>
+      <w:r>
+        <w:t>ntrol es funcional más no exacta</w:t>
+      </w:r>
+      <w:r>
+        <w:t>, de tal forma que es vulnerable en sufrir pérdidas de información y a una mala organización, debido a que cuando se requiere información específica, la información no se encuentra o simplemente no coincide con los datos reales en la empresa. La aplicación móvil “</w:t>
+      </w:r>
+      <w:proofErr w:type="spellStart"/>
+      <w:r>
+        <w:t>AppMO</w:t>
+      </w:r>
+      <w:proofErr w:type="spellEnd"/>
+      <w:r>
+        <w:t>-</w:t>
+      </w:r>
+      <w:r>
+        <w:t>SP” (</w:t>
+      </w:r>
+      <w:r>
+        <w:t>Aplicación móvil San Pedro) ayudará a mejorar la adminis</w:t>
+      </w:r>
+      <w:r>
+        <w:t xml:space="preserve">tración de información, </w:t>
+      </w:r>
+      <w:r>
+        <w:t xml:space="preserve">la </w:t>
+      </w:r>
+      <w:r>
+        <w:t xml:space="preserve">cual contribuirá positivamente en la empresa haciendo de manera más sencilla la búsqueda de información que se necesita y proporcionar control absoluto a todos los </w:t>
+      </w:r>
+      <w:r>
+        <w:t>departamentos que lo necesiten.</w:t>
       </w:r>
     </w:p>
     <w:p/>
     <w:p/>
     <w:p>
       <w:pPr>
-        <w:rPr>
-          <w:color w:val="auto"/>
-        </w:rPr>
-      </w:pPr>
-      <w:r>
-        <w:rPr>
-          <w:color w:val="auto"/>
-        </w:rPr>
-        <w:t>L</w:t>
-      </w:r>
-      <w:r>
-        <w:rPr>
-          <w:color w:val="auto"/>
-        </w:rPr>
-        <w:t xml:space="preserve">a </w:t>
-      </w:r>
-      <w:r>
-        <w:rPr>
-          <w:color w:val="auto"/>
-        </w:rPr>
-        <w:t>panadería San Pedro</w:t>
-      </w:r>
-      <w:r>
-        <w:rPr>
-          <w:color w:val="auto"/>
-        </w:rPr>
-        <w:t xml:space="preserve"> se encuentra ubicada</w:t>
-      </w:r>
-      <w:r>
-        <w:rPr>
-          <w:color w:val="auto"/>
-        </w:rPr>
-        <w:t xml:space="preserve"> en e</w:t>
-      </w:r>
-      <w:r>
-        <w:rPr>
-          <w:color w:val="auto"/>
-        </w:rPr>
-        <w:t>squina con Cal</w:t>
-      </w:r>
-      <w:r>
-        <w:rPr>
-          <w:color w:val="auto"/>
-        </w:rPr>
-        <w:t>zada S</w:t>
-      </w:r>
-      <w:r>
-        <w:rPr>
-          <w:color w:val="auto"/>
-        </w:rPr>
-        <w:t>alomón Gonzales y Pue</w:t>
-      </w:r>
-      <w:r>
-        <w:rPr>
-          <w:color w:val="auto"/>
-        </w:rPr>
-        <w:t>rto Madero en San Cristóbal de L</w:t>
-      </w:r>
-      <w:r>
-        <w:rPr>
-          <w:color w:val="auto"/>
-        </w:rPr>
-        <w:t>as Casas Chiapas</w:t>
-      </w:r>
-      <w:r>
-        <w:t>,</w:t>
-      </w:r>
-      <w:r>
-        <w:t xml:space="preserve"> e</w:t>
-      </w:r>
-      <w:r>
-        <w:t xml:space="preserve">s una empresa que ya tiene trayectoria en el mercado por la cual ha </w:t>
-      </w:r>
-      <w:r>
-        <w:t>llegado</w:t>
+        <w:jc w:val="center"/>
+        <w:rPr>
+          <w:rFonts w:cs="Arial"/>
+          <w:sz w:val="28"/>
+        </w:rPr>
+      </w:pPr>
+      <w:r>
+        <w:rPr>
+          <w:rFonts w:cs="Arial"/>
+          <w:b/>
+          <w:sz w:val="28"/>
+        </w:rPr>
+        <w:t>ALCANCE</w:t>
+      </w:r>
+    </w:p>
+    <w:p>
+      <w:pPr>
+        <w:rPr>
+          <w:rFonts w:cs="Arial"/>
+        </w:rPr>
+      </w:pPr>
+    </w:p>
+    <w:p>
+      <w:pPr>
+        <w:rPr>
+          <w:rFonts w:cs="Arial"/>
+        </w:rPr>
+      </w:pPr>
+    </w:p>
+    <w:p>
+      <w:pPr>
+        <w:rPr>
+          <w:rFonts w:cs="Arial"/>
+        </w:rPr>
+      </w:pPr>
+      <w:r>
+        <w:rPr>
+          <w:rFonts w:cs="Arial"/>
+        </w:rPr>
+        <w:t xml:space="preserve">Administrar </w:t>
+      </w:r>
+      <w:r>
+        <w:rPr>
+          <w:rFonts w:cs="Arial"/>
+        </w:rPr>
+        <w:t xml:space="preserve">un proyecto que consiste en el desarrollo de una aplicación móvil, </w:t>
+      </w:r>
+      <w:r>
+        <w:rPr>
+          <w:rFonts w:cs="Arial"/>
+        </w:rPr>
+        <w:t xml:space="preserve">siguiendo la metodología </w:t>
+      </w:r>
+      <w:r>
+        <w:rPr>
+          <w:rFonts w:cs="Arial"/>
+        </w:rPr>
+        <w:t>PMBOK v5</w:t>
+      </w:r>
+      <w:r>
+        <w:rPr>
+          <w:rFonts w:cs="Arial"/>
+        </w:rPr>
+        <w:t>.0</w:t>
+      </w:r>
+      <w:r>
+        <w:rPr>
+          <w:rFonts w:cs="Arial"/>
+        </w:rPr>
+        <w:t xml:space="preserve"> siendo </w:t>
+      </w:r>
+      <w:r>
+        <w:rPr>
+          <w:rFonts w:cs="Arial"/>
+        </w:rPr>
+        <w:t>una guía para establecer bases en</w:t>
+      </w:r>
+      <w:r>
+        <w:rPr>
+          <w:rFonts w:cs="Arial"/>
+        </w:rPr>
+        <w:t xml:space="preserve"> tiempos, costos y alcance</w:t>
+      </w:r>
+      <w:r>
+        <w:rPr>
+          <w:rFonts w:cs="Arial"/>
+        </w:rPr>
+        <w:t>s</w:t>
+      </w:r>
+      <w:r>
+        <w:rPr>
+          <w:rFonts w:cs="Arial"/>
+        </w:rPr>
+        <w:t>.</w:t>
+      </w:r>
+    </w:p>
+    <w:p>
+      <w:pPr>
+        <w:rPr>
+          <w:rFonts w:cs="Arial"/>
+        </w:rPr>
+      </w:pPr>
+      <w:r>
+        <w:rPr>
+          <w:rFonts w:cs="Arial"/>
+        </w:rPr>
+        <w:lastRenderedPageBreak/>
+        <w:t>La aplicación móvil tiene el</w:t>
+      </w:r>
+      <w:r>
+        <w:t xml:space="preserve"> objetivo de </w:t>
+      </w:r>
+      <w:r>
+        <w:t xml:space="preserve">control </w:t>
+      </w:r>
+      <w:r>
+        <w:t>de los</w:t>
       </w:r>
       <w:r>
         <w:t xml:space="preserve"> </w:t>
       </w:r>
       <w:r>
-        <w:t xml:space="preserve">a expandirse a diversos lugares de la misma ciudad y a otros municipios </w:t>
-      </w:r>
-      <w:r>
-        <w:t>a</w:t>
-      </w:r>
-      <w:r>
-        <w:t xml:space="preserve"> sus alrededores. No </w:t>
-      </w:r>
-      <w:r>
-        <w:t>obstante,</w:t>
-      </w:r>
-      <w:r>
-        <w:t xml:space="preserve"> con el tiempo no se ha podido actualizar en tecnología, por lo consiguiente lleva todo el control de departamentos</w:t>
-      </w:r>
-      <w:r>
-        <w:t>,</w:t>
-      </w:r>
-      <w:r>
-        <w:t xml:space="preserve"> inventarios, ventas, compras, suministros, registros de entrada, s</w:t>
-      </w:r>
-      <w:r>
-        <w:t>alida, rutas, en hojas de Excel. E</w:t>
-      </w:r>
-      <w:r>
-        <w:t>n la actualidad esta manera de llevar el co</w:t>
-      </w:r>
-      <w:r>
-        <w:t>ntrol es funcional más no exacta</w:t>
-      </w:r>
-      <w:r>
-        <w:t>, de tal forma que es vulnerable en sufrir pérdidas de información y a una mala organización, debido a que cuando se requiere información específica, la información no se encuentra o simplemente no coincide con los datos reales en la empresa. La aplicación móvil “</w:t>
-      </w:r>
-      <w:proofErr w:type="spellStart"/>
-      <w:r>
-        <w:t>AppMO</w:t>
-      </w:r>
-      <w:proofErr w:type="spellEnd"/>
-      <w:r>
-        <w:t>-</w:t>
-      </w:r>
-      <w:r>
-        <w:t>SP” (</w:t>
-      </w:r>
-      <w:r>
-        <w:t>Aplicación móvil San Pedro) ayudará a mejorar la adminis</w:t>
-      </w:r>
-      <w:r>
-        <w:t xml:space="preserve">tración de información, </w:t>
-      </w:r>
-      <w:r>
-        <w:t xml:space="preserve">la </w:t>
-      </w:r>
-      <w:r>
-        <w:t xml:space="preserve">cual contribuirá positivamente en la empresa haciendo de manera más sencilla la búsqueda de información que se necesita y proporcionar control absoluto a todos los </w:t>
-      </w:r>
-      <w:r>
-        <w:t>departamentos que lo necesiten.</w:t>
+        <w:t>3</w:t>
+      </w:r>
+      <w:r>
+        <w:t xml:space="preserve"> departamentos y 5</w:t>
+      </w:r>
+      <w:r>
+        <w:t xml:space="preserve"> módulos de la panadería San Pedro, </w:t>
+      </w:r>
+      <w:r>
+        <w:t>el</w:t>
+      </w:r>
+      <w:r>
+        <w:t xml:space="preserve"> software permitirá al administrador conocer los estados de las bodegas y almacenes, los estados actuales de la producción, las solicitudes de los productos y de la producción, y realizar consultas de todos los módulos (compras, bodega, producción, almacén, ventas), además de que los empleados de la empresa, podrán acceder a ella, para reportar la producción en curso, recibir notificaciones de solicitud de producto y verificar producción.</w:t>
+      </w:r>
+    </w:p>
+    <w:p>
+      <w:r>
+        <w:t>La aplicación se enfocará al control de la empresa. Específicamente a los módulos de cada departamento, dicho control ayudará a aumentará la productividad, evitando los largos procesos de papeles y colas, al facilitarlo con las notificaciones en tiempo real de la aplicación.</w:t>
+      </w:r>
+    </w:p>
+    <w:p>
+      <w:pPr>
+        <w:rPr>
+          <w:rFonts w:cs="Arial"/>
+          <w:b/>
+          <w:szCs w:val="24"/>
+        </w:rPr>
+      </w:pPr>
+      <w:r>
+        <w:rPr>
+          <w:rFonts w:cs="Arial"/>
+          <w:szCs w:val="24"/>
+        </w:rPr>
+        <w:t>Los módulos que integran a los departamentos son los siguientes: COMPRAS, BODEGA, PRODUCCIÓN, ALMACÉN y VENTAS, a su vez los departamentos son los siguientes: INGRESOS, PRODUCCIÓN y SALIDA.</w:t>
+      </w:r>
+    </w:p>
+    <w:p>
+      <w:pPr>
+        <w:rPr>
+          <w:rFonts w:cs="Arial"/>
+          <w:b/>
+          <w:szCs w:val="24"/>
+        </w:rPr>
+      </w:pPr>
+      <w:r>
+        <w:rPr>
+          <w:rFonts w:cs="Arial"/>
+          <w:szCs w:val="24"/>
+        </w:rPr>
+        <w:t>El departamento de INGRESOS se compone de los módulos COMPRAS (compra de materia prima) y BODEGA (almacén de materia prima). El departamento de PRODUCCIÓN se compone de los módulos BODEGA (almacén de materia prima), PRODUCCIÓN (transformación de la materia prima) y ALMACEN (almacén del producto terminado). El departamento de SALIDA se compone de los módulos</w:t>
+      </w:r>
+    </w:p>
+    <w:p>
+      <w:pPr>
+        <w:rPr>
+          <w:rFonts w:cs="Arial"/>
+          <w:b/>
+          <w:szCs w:val="24"/>
+        </w:rPr>
+      </w:pPr>
+      <w:r>
+        <w:rPr>
+          <w:rFonts w:cs="Arial"/>
+          <w:szCs w:val="24"/>
+        </w:rPr>
+        <w:t>ALMACEN (almacén del producto terminado) y VENTAS (mayoreo, menudeo, tiendas).</w:t>
+      </w:r>
+    </w:p>
+    <w:p>
+      <w:pPr>
+        <w:rPr>
+          <w:rFonts w:cs="Arial"/>
+          <w:b/>
+          <w:szCs w:val="24"/>
+        </w:rPr>
+      </w:pPr>
+      <w:r>
+        <w:rPr>
+          <w:rFonts w:cs="Arial"/>
+          <w:szCs w:val="24"/>
+        </w:rPr>
+        <w:t>Los departamentos INGRESOS y PRODUCCIÓN tendrán acceso compartido con el módulo BODEGA, ya que se necesita el control de las entradas de materia prima por parte del departamento de INGRESOS y a su vez las salidas de materia prima por parte del departamento de PRODUCCIÓN. Los departamentos PRODUCCIÓN Y SALIDA tendrán acceso compartido con el módulo ALMACEN, ya que se necesita el control de las entradas de producto terminado por parte del departamento PRODUCCIÓN y las salidas de producto terminado por parte del departamento SALIDA.</w:t>
+      </w:r>
+    </w:p>
+    <w:p>
+      <w:pPr>
+        <w:rPr>
+          <w:rFonts w:cs="Arial"/>
+          <w:b/>
+          <w:szCs w:val="24"/>
+        </w:rPr>
+      </w:pPr>
+      <w:r>
+        <w:rPr>
+          <w:rFonts w:cs="Arial"/>
+          <w:szCs w:val="24"/>
+        </w:rPr>
+        <w:lastRenderedPageBreak/>
+        <w:t>En el proceso de BODEGA-PRODUCCIÓN se implementará un cálculo para estimar la cantidad de materia prima que se utilizará para la elaboración de cierta masa, la cantidad ocupada en la producción deberá descontarse automáticamente de la BODEGA.</w:t>
+      </w:r>
+    </w:p>
+    <w:p>
+      <w:pPr>
+        <w:rPr>
+          <w:rFonts w:cs="Arial"/>
+          <w:b/>
+          <w:szCs w:val="24"/>
+        </w:rPr>
+      </w:pPr>
+      <w:r>
+        <w:rPr>
+          <w:rFonts w:cs="Arial"/>
+          <w:szCs w:val="24"/>
+        </w:rPr>
+        <w:t>La aplicación manejará reportes diarios, semanales y mensuales en todos los módulos.</w:t>
+      </w:r>
+    </w:p>
+    <w:p>
+      <w:pPr>
+        <w:rPr>
+          <w:rFonts w:cs="Arial"/>
+          <w:szCs w:val="24"/>
+        </w:rPr>
+      </w:pPr>
+      <w:r>
+        <w:rPr>
+          <w:rFonts w:cs="Arial"/>
+          <w:szCs w:val="24"/>
+        </w:rPr>
+        <w:t>Para el acceso de la aplicación se manejará usuarios con diferentes privilegios, esto dependerá del departamento al que se pertenece.</w:t>
       </w:r>
     </w:p>
     <w:p/>
     <w:p/>
     <w:p>
       <w:pPr>
-        <w:jc w:val="center"/>
-        <w:rPr>
-          <w:rFonts w:cs="Arial"/>
-          <w:sz w:val="28"/>
-        </w:rPr>
-      </w:pPr>
-      <w:r>
-        <w:rPr>
-          <w:rFonts w:cs="Arial"/>
-          <w:b/>
-          <w:sz w:val="28"/>
-        </w:rPr>
-        <w:t>ALCANCE</w:t>
-      </w:r>
-    </w:p>
-    <w:p>
-      <w:pPr>
-        <w:rPr>
-          <w:rFonts w:cs="Arial"/>
-        </w:rPr>
-      </w:pPr>
-    </w:p>
-    <w:p>
-      <w:pPr>
-        <w:rPr>
-          <w:rFonts w:cs="Arial"/>
-        </w:rPr>
-      </w:pPr>
-    </w:p>
-    <w:p>
-      <w:pPr>
-        <w:rPr>
-          <w:rFonts w:cs="Arial"/>
-        </w:rPr>
-      </w:pPr>
-      <w:r>
-        <w:rPr>
-          <w:rFonts w:cs="Arial"/>
-        </w:rPr>
-        <w:t xml:space="preserve">Administrar </w:t>
-      </w:r>
-      <w:r>
-        <w:rPr>
-          <w:rFonts w:cs="Arial"/>
-        </w:rPr>
-        <w:t xml:space="preserve">un proyecto que consiste en el desarrollo de una aplicación móvil, </w:t>
-      </w:r>
-      <w:r>
-        <w:rPr>
-          <w:rFonts w:cs="Arial"/>
-        </w:rPr>
-        <w:t xml:space="preserve">siguiendo la metodología </w:t>
-      </w:r>
-      <w:r>
-        <w:rPr>
-          <w:rFonts w:cs="Arial"/>
-        </w:rPr>
-        <w:t>PMBOK v5</w:t>
-      </w:r>
-      <w:r>
-        <w:rPr>
-          <w:rFonts w:cs="Arial"/>
-        </w:rPr>
-        <w:t>.0</w:t>
-      </w:r>
-      <w:r>
-        <w:rPr>
-          <w:rFonts w:cs="Arial"/>
-        </w:rPr>
-        <w:t xml:space="preserve"> siendo </w:t>
-      </w:r>
-      <w:r>
-        <w:rPr>
-          <w:rFonts w:cs="Arial"/>
-        </w:rPr>
-        <w:t>una guía para establecer bases en</w:t>
-      </w:r>
-      <w:r>
-        <w:rPr>
-          <w:rFonts w:cs="Arial"/>
-        </w:rPr>
-        <w:t xml:space="preserve"> tiempos, costos y alcance</w:t>
-      </w:r>
-      <w:r>
-        <w:rPr>
-          <w:rFonts w:cs="Arial"/>
-        </w:rPr>
-        <w:t>s</w:t>
-      </w:r>
-      <w:r>
-        <w:rPr>
-          <w:rFonts w:cs="Arial"/>
-        </w:rPr>
-        <w:t>.</w:t>
-      </w:r>
-    </w:p>
-    <w:p>
-      <w:pPr>
-        <w:rPr>
-          <w:rFonts w:cs="Arial"/>
-        </w:rPr>
-      </w:pPr>
-      <w:r>
-        <w:rPr>
-          <w:rFonts w:cs="Arial"/>
-        </w:rPr>
-        <w:t>La aplicación móvil tiene el</w:t>
-      </w:r>
-      <w:r>
-        <w:t xml:space="preserve"> objetivo de </w:t>
-      </w:r>
-      <w:r>
-        <w:t xml:space="preserve">control </w:t>
-      </w:r>
-      <w:r>
-        <w:t>de los</w:t>
-      </w:r>
-      <w:r>
-        <w:t xml:space="preserve"> </w:t>
-      </w:r>
-      <w:r>
-        <w:t>3</w:t>
-      </w:r>
-      <w:r>
-        <w:t xml:space="preserve"> departamentos y 5</w:t>
-      </w:r>
-      <w:r>
-        <w:t xml:space="preserve"> módulos de la panadería San Pedro, </w:t>
-      </w:r>
-      <w:r>
-        <w:t>el</w:t>
-      </w:r>
-      <w:r>
-        <w:t xml:space="preserve"> software permitirá al administrador conocer los estados de las bodegas y almacenes, los estados actuales de la producción, las solicitudes de los productos y de la producción, y realizar consultas de todos los módulos (compras, bodega, producción, almacén, ventas), además de que los empleados de la empresa, podrán acceder a ella, para reportar la producción en curso, recibir notificaciones de solicitud de producto y verificar producción.</w:t>
-      </w:r>
-    </w:p>
-    <w:p>
-      <w:r>
-        <w:t>La aplicación se enfocará al control de la empresa. Específicamente a los módulos de cada departamento, dicho control ayudará a aumentará la productividad, evitando los largos procesos de papeles y colas, al facilitarlo con las notificaciones en tiempo real de la aplicación.</w:t>
-      </w:r>
-    </w:p>
-    <w:p>
-      <w:pPr>
-        <w:rPr>
-          <w:rFonts w:cs="Arial"/>
-          <w:b/>
-          <w:szCs w:val="24"/>
-        </w:rPr>
-      </w:pPr>
-      <w:r>
-        <w:rPr>
-          <w:rFonts w:cs="Arial"/>
-          <w:szCs w:val="24"/>
-        </w:rPr>
-        <w:t>Los módulos que integran a los departamentos son los siguientes: COMPRAS, BODEGA, PRODUCCIÓN, ALMACÉN y VENTAS, a su vez los departamentos son los siguientes: INGRESOS, PRODUCCIÓN y SALIDA.</w:t>
-      </w:r>
-    </w:p>
-    <w:p>
-      <w:pPr>
-        <w:rPr>
-          <w:rFonts w:cs="Arial"/>
-          <w:b/>
-          <w:szCs w:val="24"/>
-        </w:rPr>
-      </w:pPr>
-      <w:r>
-        <w:rPr>
-          <w:rFonts w:cs="Arial"/>
-          <w:szCs w:val="24"/>
-        </w:rPr>
-        <w:t>El departamento de INGRESOS se compone de los módulos COMPRAS (compra de materia prima) y BODEGA (almacén de materia prima). El departamento de PRODUCCIÓN se compone de los módulos BODEGA (almacén de materia prima), PRODUCCIÓN (transformación de la materia prima) y ALMACEN (almacén del producto terminado). El departamento de SALIDA se compone de los módulos</w:t>
-      </w:r>
-    </w:p>
-    <w:p>
-      <w:pPr>
-        <w:rPr>
-          <w:rFonts w:cs="Arial"/>
-          <w:b/>
-          <w:szCs w:val="24"/>
-        </w:rPr>
-      </w:pPr>
-      <w:r>
-        <w:rPr>
-          <w:rFonts w:cs="Arial"/>
-          <w:szCs w:val="24"/>
-        </w:rPr>
-        <w:t>ALMACEN (almacén del producto terminado) y VENTAS (mayoreo, menudeo, tiendas).</w:t>
-      </w:r>
-    </w:p>
-    <w:p>
-      <w:pPr>
-        <w:rPr>
-          <w:rFonts w:cs="Arial"/>
-          <w:b/>
-          <w:szCs w:val="24"/>
-        </w:rPr>
-      </w:pPr>
-      <w:r>
-        <w:rPr>
-          <w:rFonts w:cs="Arial"/>
-          <w:szCs w:val="24"/>
-        </w:rPr>
-        <w:lastRenderedPageBreak/>
-        <w:t>Los departamentos INGRESOS y PRODUCCIÓN tendrán acceso compartido con el módulo BODEGA, ya que se necesita el control de las entradas de materia prima por parte del departamento de INGRESOS y a su vez las salidas de materia prima por parte del departamento de PRODUCCIÓN. Los departamentos PRODUCCIÓN Y SALIDA tendrán acceso compartido con el módulo ALMACEN, ya que se necesita el control de las entradas de producto terminado por parte del departamento PRODUCCIÓN y las salidas de producto terminado por parte del departamento SALIDA.</w:t>
-      </w:r>
-    </w:p>
-    <w:p>
-      <w:pPr>
-        <w:rPr>
-          <w:rFonts w:cs="Arial"/>
-          <w:b/>
-          <w:szCs w:val="24"/>
-        </w:rPr>
-      </w:pPr>
-      <w:r>
-        <w:rPr>
-          <w:rFonts w:cs="Arial"/>
-          <w:szCs w:val="24"/>
-        </w:rPr>
-        <w:t>En el proceso de BODEGA-PRODUCCIÓN se implementará un cálculo para estimar la cantidad de materia prima que se utilizará para la elaboración de cierta masa, la cantidad ocupada en la producción deberá descontarse automáticamente de la BODEGA.</w:t>
-      </w:r>
-    </w:p>
-    <w:p>
-      <w:pPr>
-        <w:rPr>
-          <w:rFonts w:cs="Arial"/>
-          <w:b/>
-          <w:szCs w:val="24"/>
-        </w:rPr>
-      </w:pPr>
-      <w:r>
-        <w:rPr>
-          <w:rFonts w:cs="Arial"/>
-          <w:szCs w:val="24"/>
-        </w:rPr>
-        <w:t>La aplicación manejará reportes diarios, semanales y mensuales en todos los módulos.</w:t>
-      </w:r>
-    </w:p>
-    <w:p>
-      <w:pPr>
-        <w:rPr>
-          <w:rFonts w:cs="Arial"/>
-          <w:szCs w:val="24"/>
-        </w:rPr>
-      </w:pPr>
-      <w:r>
-        <w:rPr>
-          <w:rFonts w:cs="Arial"/>
-          <w:szCs w:val="24"/>
-        </w:rPr>
-        <w:t>Para el acceso de la aplicación se manejará usuarios con diferentes privilegios, esto dependerá del departamento al que se pertenece.</w:t>
+        <w:pStyle w:val="Ttulo1"/>
+      </w:pPr>
+      <w:r>
+        <w:t>OBJETIVOS</w:t>
       </w:r>
     </w:p>
     <w:p/>
     <w:p/>
     <w:p>
       <w:pPr>
-        <w:pStyle w:val="Ttulo1"/>
-      </w:pPr>
-      <w:r>
-        <w:t>OBJETIVOS</w:t>
+        <w:pStyle w:val="Ttulo2"/>
+      </w:pPr>
+      <w:r>
+        <w:t>OBJETIVO GENERAL</w:t>
+      </w:r>
+      <w:r>
+        <w:t>:</w:t>
       </w:r>
     </w:p>
     <w:p/>
     <w:p/>
     <w:p>
       <w:pPr>
-        <w:pStyle w:val="Ttulo2"/>
-      </w:pPr>
-      <w:r>
-        <w:t>OBJETIVO GENERAL</w:t>
-      </w:r>
-      <w:r>
-        <w:t>:</w:t>
-      </w:r>
-    </w:p>
-    <w:p/>
-    <w:p/>
-    <w:p>
-      <w:pPr>
         <w:rPr>
           <w:rFonts w:cs="Arial"/>
         </w:rPr>
@@ -862,14 +1123,7 @@
         <w:rPr>
           <w:rFonts w:cs="Arial"/>
         </w:rPr>
-        <w:t xml:space="preserve">Administrar el proyecto de la aplicación Móvil de la Panadería San Pedro gestionando en sus diferentes etapas de desarrollo, llevando acabo la realización </w:t>
-      </w:r>
-      <w:r>
-        <w:rPr>
-          <w:rFonts w:cs="Arial"/>
-        </w:rPr>
-        <w:lastRenderedPageBreak/>
-        <w:t>de documentos de la cual servirá de apoyo para. El proyecto se desarrollará de un periodo de 8 meses que iniciará del mes de enero y finalizará al mes de agosto.</w:t>
+        <w:t>Administrar el proyecto de la aplicación Móvil de la Panadería San Pedro gestionando en sus diferentes etapas de desarrollo, llevando acabo la realización de documentos de la cual servirá de apoyo para. El proyecto se desarrollará de un periodo de 8 meses que iniciará del mes de enero y finalizará al mes de agosto.</w:t>
       </w:r>
     </w:p>
     <w:p>
@@ -918,6 +1172,7 @@
         <w:rPr>
           <w:rFonts w:cs="Arial"/>
         </w:rPr>
+        <w:lastRenderedPageBreak/>
         <w:t xml:space="preserve">Se desarrollará </w:t>
       </w:r>
       <w:r>
@@ -6009,7 +6264,7 @@
 </file>
 
 <file path=customXml/itemProps1.xml><?xml version="1.0" encoding="utf-8"?>
-<ds:datastoreItem xmlns:ds="http://schemas.openxmlformats.org/officeDocument/2006/customXml" ds:itemID="{75E92538-686D-49A0-B4B8-5EBA8F3CD2B1}">
+<ds:datastoreItem xmlns:ds="http://schemas.openxmlformats.org/officeDocument/2006/customXml" ds:itemID="{36EBB52C-6EC8-4D2D-BD6D-3C342A54798B}">
   <ds:schemaRefs>
     <ds:schemaRef ds:uri="http://schemas.openxmlformats.org/officeDocument/2006/bibliography"/>
   </ds:schemaRefs>

</xml_diff>